<commit_message>
fix typo , rebuild pdf version
</commit_message>
<xml_diff>
--- a/Proposal/Final Project Proposal.docx
+++ b/Proposal/Final Project Proposal.docx
@@ -751,7 +751,35 @@
           <w:sz w:val="24"/>
           <w:szCs w:val="24"/>
         </w:rPr>
-        <w:t>alah satu metode yang dapat digunakan utnuk menjaga kerahasiaan</w:t>
+        <w:t>alah sat</w:t>
+      </w:r>
+      <w:r>
+        <w:rPr>
+          <w:sz w:val="24"/>
+          <w:szCs w:val="24"/>
+        </w:rPr>
+        <w:t>u metode yang dapat digunakan u</w:t>
+      </w:r>
+      <w:r>
+        <w:rPr>
+          <w:sz w:val="24"/>
+          <w:szCs w:val="24"/>
+        </w:rPr>
+        <w:t>n</w:t>
+      </w:r>
+      <w:r>
+        <w:rPr>
+          <w:sz w:val="24"/>
+          <w:szCs w:val="24"/>
+        </w:rPr>
+        <w:t>t</w:t>
+      </w:r>
+      <w:r>
+        <w:rPr>
+          <w:sz w:val="24"/>
+          <w:szCs w:val="24"/>
+        </w:rPr>
+        <w:t>uk menjaga kerahasiaan</w:t>
       </w:r>
       <w:r>
         <w:rPr>
@@ -1503,7 +1531,21 @@
           <w:sz w:val="24"/>
           <w:lang w:val="en-US"/>
         </w:rPr>
-        <w:t xml:space="preserve"> [4].S</w:t>
+        <w:t xml:space="preserve"> [4]</w:t>
+      </w:r>
+      <w:r>
+        <w:rPr>
+          <w:sz w:val="24"/>
+          <w:lang w:val="en-US"/>
+        </w:rPr>
+        <w:t xml:space="preserve"> </w:t>
+      </w:r>
+      <w:r>
+        <w:rPr>
+          <w:sz w:val="24"/>
+          <w:lang w:val="en-US"/>
+        </w:rPr>
+        <w:t>.S</w:t>
       </w:r>
       <w:r>
         <w:rPr>
@@ -1597,6 +1639,13 @@
           <w:lang w:val="en-US"/>
         </w:rPr>
         <w:t xml:space="preserve"> tipe citra</w:t>
+      </w:r>
+      <w:r>
+        <w:rPr>
+          <w:sz w:val="24"/>
+          <w:lang w:val="en-US"/>
+        </w:rPr>
+        <w:t>.</w:t>
       </w:r>
     </w:p>
     <w:p>
@@ -1955,13 +2004,6 @@
         </w:rPr>
         <w:t>WAV</w:t>
       </w:r>
-      <w:r>
-        <w:rPr>
-          <w:sz w:val="24"/>
-          <w:lang w:val="en-US"/>
-        </w:rPr>
-        <w:t>.</w:t>
-      </w:r>
     </w:p>
     <w:p>
       <w:pPr>
@@ -1986,13 +2028,6 @@
         <w:lastRenderedPageBreak/>
         <w:t>Penerapan metode tidak mencakup proses pengiriman data stego melalui jaringan</w:t>
       </w:r>
-      <w:r>
-        <w:rPr>
-          <w:sz w:val="24"/>
-          <w:lang w:val="en-US"/>
-        </w:rPr>
-        <w:t>.</w:t>
-      </w:r>
     </w:p>
     <w:p>
       <w:pPr>
@@ -2039,13 +2074,6 @@
         </w:rPr>
         <w:t>adalah sebuah pesan teks</w:t>
       </w:r>
-      <w:r>
-        <w:rPr>
-          <w:sz w:val="24"/>
-          <w:lang w:val="en-US"/>
-        </w:rPr>
-        <w:t>.</w:t>
-      </w:r>
     </w:p>
     <w:p>
       <w:pPr>
@@ -2189,13 +2217,6 @@
         </w:rPr>
         <w:t>reversible</w:t>
       </w:r>
-      <w:r>
-        <w:rPr>
-          <w:sz w:val="24"/>
-          <w:lang w:val="en-US"/>
-        </w:rPr>
-        <w:t>.</w:t>
-      </w:r>
     </w:p>
     <w:p>
       <w:pPr>
@@ -2226,13 +2247,6 @@
         </w:rPr>
         <w:t>konsep sistem pengiriman berkas sensitif yang aman dan memiliki kapasitas yang cukup besar</w:t>
       </w:r>
-      <w:r>
-        <w:rPr>
-          <w:sz w:val="24"/>
-          <w:lang w:val="en-US"/>
-        </w:rPr>
-        <w:t>.</w:t>
-      </w:r>
     </w:p>
     <w:p>
       <w:pPr>
@@ -2427,13 +2441,6 @@
           <w:lang w:val="en-US"/>
         </w:rPr>
         <w:t xml:space="preserve">itik sampel per satuan waktu. </w:t>
-      </w:r>
-      <w:r>
-        <w:rPr>
-          <w:sz w:val="24"/>
-          <w:lang w:val="en-US"/>
-        </w:rPr>
-        <w:t>.</w:t>
       </w:r>
       <w:r>
         <w:rPr>
@@ -3064,7 +3071,21 @@
           <w:sz w:val="24"/>
           <w:lang w:val="en-US"/>
         </w:rPr>
-        <w:t>. Bilangan ini mewakili nilai amplitude dari masing-masing sampel</w:t>
+        <w:t>. Bilan</w:t>
+      </w:r>
+      <w:r>
+        <w:rPr>
+          <w:sz w:val="24"/>
+          <w:lang w:val="en-US"/>
+        </w:rPr>
+        <w:t>gan ini mewakili nilai amplitudo</w:t>
+      </w:r>
+      <w:r>
+        <w:rPr>
+          <w:sz w:val="24"/>
+          <w:lang w:val="en-US"/>
+        </w:rPr>
+        <w:t xml:space="preserve"> dari masing-masing sampel</w:t>
       </w:r>
       <w:r>
         <w:rPr>
@@ -3705,8 +3726,6 @@
         </w:rPr>
         <w:t xml:space="preserve"> [8].</w:t>
       </w:r>
-      <w:bookmarkStart w:id="0" w:name="_GoBack"/>
-      <w:bookmarkEnd w:id="0"/>
     </w:p>
     <w:p>
       <w:pPr>
@@ -4257,7 +4276,22 @@
           <w:sz w:val="24"/>
           <w:lang w:val="en-US"/>
         </w:rPr>
-        <w:t xml:space="preserve">ntuk mempartisi array 16bit ini menjadi dua bagian, akan dibentuk dua grup </w:t>
+        <w:t xml:space="preserve">ntuk mempartisi </w:t>
+      </w:r>
+      <w:r>
+        <w:rPr>
+          <w:i/>
+          <w:sz w:val="24"/>
+          <w:lang w:val="en-US"/>
+        </w:rPr>
+        <w:t>array</w:t>
+      </w:r>
+      <w:r>
+        <w:rPr>
+          <w:sz w:val="24"/>
+          <w:lang w:val="en-US"/>
+        </w:rPr>
+        <w:t xml:space="preserve"> 16bit ini menjadi dua bagian, akan dibentuk dua grup </w:t>
       </w:r>
       <w:r>
         <w:rPr>
@@ -4490,7 +4524,14 @@
           <w:sz w:val="24"/>
           <w:lang w:val="en-US"/>
         </w:rPr>
-        <w:t xml:space="preserve">V adalah vector yang </w:t>
+        <w:t>V adalah vek</w:t>
+      </w:r>
+      <w:r>
+        <w:rPr>
+          <w:sz w:val="24"/>
+          <w:lang w:val="en-US"/>
+        </w:rPr>
+        <w:t xml:space="preserve">tor yang </w:t>
       </w:r>
       <w:r>
         <w:rPr>
@@ -5142,6 +5183,14 @@
             </m:r>
           </m:e>
         </m:d>
+        <m:r>
+          <w:rPr>
+            <w:rFonts w:ascii="Cambria Math" w:hAnsi="Cambria Math"/>
+            <w:sz w:val="24"/>
+            <w:szCs w:val="24"/>
+          </w:rPr>
+          <m:t xml:space="preserve"> </m:t>
+        </m:r>
       </m:oMath>
       <w:r>
         <w:rPr>
@@ -5191,7 +5240,14 @@
           <w:sz w:val="24"/>
           <w:lang w:val="en-US"/>
         </w:rPr>
-        <w:t>harus ditemukan terlebih dahulu. Kemudia</w:t>
+        <w:t>harus ditemukan terlebih dahulu, k</w:t>
+      </w:r>
+      <w:r>
+        <w:rPr>
+          <w:sz w:val="24"/>
+          <w:lang w:val="en-US"/>
+        </w:rPr>
+        <w:t>emudia</w:t>
       </w:r>
       <w:r>
         <w:rPr>
@@ -5234,7 +5290,14 @@
           <w:sz w:val="24"/>
           <w:lang w:val="en-US"/>
         </w:rPr>
-        <w:t xml:space="preserve"> menghasilkan V </w:t>
+        <w:t xml:space="preserve"> menghasilkan V</w:t>
+      </w:r>
+      <w:r>
+        <w:rPr>
+          <w:sz w:val="24"/>
+          <w:lang w:val="en-US"/>
+        </w:rPr>
+        <w:t>.</w:t>
       </w:r>
     </w:p>
     <w:p>
@@ -5567,7 +5630,7 @@
           <w:sz w:val="24"/>
           <w:szCs w:val="24"/>
         </w:rPr>
-        <w:t>retrieval</w:t>
+        <w:t>decoding</w:t>
       </w:r>
       <w:r>
         <w:rPr>
@@ -7435,7 +7498,35 @@
           <w:sz w:val="24"/>
           <w:szCs w:val="24"/>
         </w:rPr>
-        <w:t xml:space="preserve">seperti, data catatan kesehatan dan pesan militer, sehingga harus dipastikan isi dari berkas hanya diketahui oleh pihak yang berhak. Salah satu metode yang dapat digunakan utnuk menjaga kerahasiaan adalah </w:t>
+        <w:t>seperti, data catatan kesehatan dan pesan militer, sehingga harus dipastikan isi dari berkas hanya diketahui oleh pihak yang berhak. Salah sat</w:t>
+      </w:r>
+      <w:r>
+        <w:rPr>
+          <w:sz w:val="24"/>
+          <w:szCs w:val="24"/>
+        </w:rPr>
+        <w:t>u metode yang dapat digunakan u</w:t>
+      </w:r>
+      <w:r>
+        <w:rPr>
+          <w:sz w:val="24"/>
+          <w:szCs w:val="24"/>
+        </w:rPr>
+        <w:t>n</w:t>
+      </w:r>
+      <w:r>
+        <w:rPr>
+          <w:sz w:val="24"/>
+          <w:szCs w:val="24"/>
+        </w:rPr>
+        <w:t>t</w:t>
+      </w:r>
+      <w:r>
+        <w:rPr>
+          <w:sz w:val="24"/>
+          <w:szCs w:val="24"/>
+        </w:rPr>
+        <w:t xml:space="preserve">uk menjaga kerahasiaan adalah </w:t>
       </w:r>
       <w:r>
         <w:rPr>
@@ -7686,7 +7777,14 @@
           <w:sz w:val="24"/>
           <w:szCs w:val="24"/>
         </w:rPr>
-        <w:t>bagan</w:t>
+        <w:t>B</w:t>
+      </w:r>
+      <w:r>
+        <w:rPr>
+          <w:sz w:val="24"/>
+          <w:szCs w:val="24"/>
+        </w:rPr>
+        <w:t>agan</w:t>
       </w:r>
       <w:r>
         <w:rPr>
@@ -7891,7 +7989,7 @@
           <w:szCs w:val="24"/>
           <w:lang w:val="en-US" w:eastAsia="ja-JP"/>
         </w:rPr>
-        <w:t xml:space="preserve">, </w:t>
+        <w:t xml:space="preserve"> </w:t>
       </w:r>
       <w:r>
         <w:rPr>
@@ -7941,23 +8039,7 @@
           <w:szCs w:val="24"/>
           <w:lang w:val="en-US" w:eastAsia="ja-JP"/>
         </w:rPr>
-        <w:t>an mengalami prosedur ekstraksi</w:t>
-      </w:r>
-      <w:r>
-        <w:rPr>
-          <w:sz w:val="24"/>
-          <w:szCs w:val="24"/>
-          <w:lang w:val="en-US" w:eastAsia="ja-JP"/>
-        </w:rPr>
-        <w:t>,</w:t>
-      </w:r>
-      <w:r>
-        <w:rPr>
-          <w:sz w:val="24"/>
-          <w:szCs w:val="24"/>
-          <w:lang w:val="en-US" w:eastAsia="ja-JP"/>
-        </w:rPr>
-        <w:t xml:space="preserve"> seperti yang digambarkan pada Gambar 6.</w:t>
+        <w:t>an mengalami prosedur ekstraksi seperti yang digambarkan pada Gambar 6.</w:t>
       </w:r>
     </w:p>
     <w:p>
@@ -8050,7 +8132,25 @@
         <w:rPr>
           <w:sz w:val="24"/>
         </w:rPr>
-        <w:t>kan Bahasa pemrograman python.H</w:t>
+        <w:t>kan b</w:t>
+      </w:r>
+      <w:r>
+        <w:rPr>
+          <w:sz w:val="24"/>
+        </w:rPr>
+        <w:t xml:space="preserve">ahasa </w:t>
+      </w:r>
+      <w:r>
+        <w:rPr>
+          <w:sz w:val="24"/>
+        </w:rPr>
+        <w:t xml:space="preserve">pemrograman python. </w:t>
+      </w:r>
+      <w:r>
+        <w:rPr>
+          <w:sz w:val="24"/>
+        </w:rPr>
+        <w:t>H</w:t>
       </w:r>
       <w:r>
         <w:rPr>
@@ -8656,7 +8756,14 @@
           <w:sz w:val="24"/>
           <w:lang w:val="en-US"/>
         </w:rPr>
-        <w:t>tugas akhir ini. referensi</w:t>
+        <w:t>tugas akhir ini,</w:t>
+      </w:r>
+      <w:r>
+        <w:rPr>
+          <w:sz w:val="24"/>
+          <w:lang w:val="en-US"/>
+        </w:rPr>
+        <w:t xml:space="preserve"> referensi</w:t>
       </w:r>
       <w:r>
         <w:rPr>
@@ -8808,12 +8915,19 @@
           <w:sz w:val="24"/>
           <w:lang w:val="id-ID"/>
         </w:rPr>
-        <w:t>, fitur pada aplikasi ini</w:t>
-      </w:r>
-      <w:r>
-        <w:rPr>
-          <w:sz w:val="24"/>
-          <w:lang w:val="en-US"/>
+        <w:t>. F</w:t>
+      </w:r>
+      <w:r>
+        <w:rPr>
+          <w:sz w:val="24"/>
+          <w:lang w:val="id-ID"/>
+        </w:rPr>
+        <w:t>itur pada aplikasi ini</w:t>
+      </w:r>
+      <w:r>
+        <w:rPr>
+          <w:sz w:val="24"/>
+          <w:lang w:val="id-ID"/>
         </w:rPr>
         <w:t xml:space="preserve"> </w:t>
       </w:r>
@@ -8837,13 +8951,13 @@
         <w:jc w:val="both"/>
         <w:rPr>
           <w:sz w:val="24"/>
-          <w:lang w:val="en-US"/>
-        </w:rPr>
-      </w:pPr>
-      <w:r>
-        <w:rPr>
-          <w:sz w:val="24"/>
-          <w:lang w:val="en-US"/>
+          <w:lang w:val="id-ID"/>
+        </w:rPr>
+      </w:pPr>
+      <w:r>
+        <w:rPr>
+          <w:sz w:val="24"/>
+          <w:lang w:val="id-ID"/>
         </w:rPr>
         <w:t xml:space="preserve">Memilih berkas audio yang akan digunakan sebagai </w:t>
       </w:r>
@@ -8851,7 +8965,7 @@
         <w:rPr>
           <w:i/>
           <w:sz w:val="24"/>
-          <w:lang w:val="en-US"/>
+          <w:lang w:val="id-ID"/>
         </w:rPr>
         <w:t>cover</w:t>
       </w:r>
@@ -8874,7 +8988,7 @@
       <w:r>
         <w:rPr>
           <w:sz w:val="24"/>
-          <w:lang w:val="en-US"/>
+          <w:lang w:val="id-ID"/>
         </w:rPr>
         <w:t>Meng-</w:t>
       </w:r>
@@ -8882,21 +8996,21 @@
         <w:rPr>
           <w:i/>
           <w:sz w:val="24"/>
-          <w:lang w:val="en-US"/>
+          <w:lang w:val="id-ID"/>
         </w:rPr>
         <w:t>input</w:t>
       </w:r>
       <w:r>
         <w:rPr>
           <w:sz w:val="24"/>
-          <w:lang w:val="en-US"/>
+          <w:lang w:val="id-ID"/>
         </w:rPr>
         <w:t xml:space="preserve">-kan </w:t>
       </w:r>
       <w:r>
         <w:rPr>
           <w:sz w:val="24"/>
-          <w:lang w:val="en-US"/>
+          <w:lang w:val="id-ID"/>
         </w:rPr>
         <w:t xml:space="preserve">teks atau memilih berkas teks yang akan digunakan sebagai </w:t>
       </w:r>
@@ -9150,6 +9264,14 @@
         </w:rPr>
         <w:t>Stack</w:t>
       </w:r>
+      <w:r>
+        <w:rPr>
+          <w:i/>
+          <w:sz w:val="24"/>
+          <w:lang w:val="en-US"/>
+        </w:rPr>
+        <w:t>.</w:t>
+      </w:r>
     </w:p>
     <w:p>
       <w:pPr>
@@ -9250,7 +9372,21 @@
           <w:sz w:val="24"/>
           <w:lang w:val="en-US"/>
         </w:rPr>
-        <w:t xml:space="preserve">) pengujian ini dilakukan dengan cara membandingkan rata-rata jumlah dari sinyal asli dan noise tambahan pada tiap </w:t>
+        <w:t>)</w:t>
+      </w:r>
+      <w:r>
+        <w:rPr>
+          <w:sz w:val="24"/>
+          <w:lang w:val="en-US"/>
+        </w:rPr>
+        <w:t>. P</w:t>
+      </w:r>
+      <w:r>
+        <w:rPr>
+          <w:sz w:val="24"/>
+          <w:lang w:val="en-US"/>
+        </w:rPr>
+        <w:t xml:space="preserve">engujian ini dilakukan dengan cara membandingkan rata-rata jumlah dari sinyal asli dan noise tambahan pada tiap </w:t>
       </w:r>
       <w:r>
         <w:rPr>
@@ -9453,8 +9589,10 @@
           <w:sz w:val="24"/>
           <w:lang w:val="en-US"/>
         </w:rPr>
-        <w:t xml:space="preserve">ataupun </w:t>
-      </w:r>
+        <w:t xml:space="preserve">dan </w:t>
+      </w:r>
+      <w:bookmarkStart w:id="0" w:name="_GoBack"/>
+      <w:bookmarkEnd w:id="0"/>
       <w:r>
         <w:rPr>
           <w:i/>
@@ -18105,7 +18243,7 @@
 </file>
 
 <file path=customXml/itemProps1.xml><?xml version="1.0" encoding="utf-8"?>
-<ds:datastoreItem xmlns:ds="http://schemas.openxmlformats.org/officeDocument/2006/customXml" ds:itemID="{A0F818F5-2C21-4DF0-A8A6-1D7B393A69C9}">
+<ds:datastoreItem xmlns:ds="http://schemas.openxmlformats.org/officeDocument/2006/customXml" ds:itemID="{168AE1DA-E756-4D94-9A69-242F93570367}">
   <ds:schemaRefs>
     <ds:schemaRef ds:uri="http://schemas.openxmlformats.org/officeDocument/2006/bibliography"/>
   </ds:schemaRefs>

</xml_diff>